<commit_message>
further documentation on the analog design specs (not finished!)
</commit_message>
<xml_diff>
--- a/Analog_design_document.docx
+++ b/Analog_design_document.docx
@@ -104,6 +104,9 @@
       <w:r>
         <w:t>: 1 – 100mV</w:t>
       </w:r>
+      <w:r>
+        <w:t xml:space="preserve"> (Amplitude)</w:t>
+      </w:r>
     </w:p>
     <w:p>
       <w:pPr>
@@ -114,8 +117,24 @@
       </w:r>
     </w:p>
     <w:p>
-      <w:bookmarkStart w:id="0" w:name="_GoBack"/>
-      <w:bookmarkEnd w:id="0"/>
+      <w:r>
+        <w:t xml:space="preserve">By looking at the most significant bit of the samples after the ADC, </w:t>
+      </w:r>
+      <w:r>
+        <w:t>clipping</w:t>
+      </w:r>
+      <w:r>
+        <w:t xml:space="preserve"> or inefficient use of the dynamic range</w:t>
+      </w:r>
+      <w:r>
+        <w:t xml:space="preserve"> </w:t>
+      </w:r>
+      <w:r>
+        <w:t xml:space="preserve">can be detected. A few successive samples can indicate clipping (all 1’s) or unused bits (all 0’s). </w:t>
+      </w:r>
+      <w:r>
+        <w:t>With digital circuitry a system of parallel resistors can be switched on and off to convert the amplitude of the input signal ranging from 1 mV up to 100 mV to a consistent value.</w:t>
+      </w:r>
     </w:p>
     <w:p>
       <w:pPr>
@@ -125,9 +144,499 @@
         <w:t>Analog-to-digital converter</w:t>
       </w:r>
     </w:p>
-    <w:p/>
-    <w:p/>
-    <w:p/>
+    <w:p>
+      <w:r>
+        <w:t>The proposed Analog-to-Digital converter (ADC) is a 3-bit Flash ADC</w:t>
+      </w:r>
+      <w:r>
+        <w:t xml:space="preserve">. The sample rate for a bandpass signal can be lower than the Nyquist rate while reconstruction of the signal is still possible. The condition the sample rate needs to satisfy is: </w:t>
+      </w:r>
+    </w:p>
+    <w:p>
+      <m:oMathPara>
+        <m:oMath>
+          <m:f>
+            <m:fPr>
+              <m:ctrlPr>
+                <w:rPr>
+                  <w:rFonts w:ascii="Cambria Math" w:hAnsi="Cambria Math"/>
+                  <w:i/>
+                </w:rPr>
+              </m:ctrlPr>
+            </m:fPr>
+            <m:num>
+              <m:r>
+                <w:rPr>
+                  <w:rFonts w:ascii="Cambria Math" w:hAnsi="Cambria Math"/>
+                </w:rPr>
+                <m:t>2*</m:t>
+              </m:r>
+              <m:sSub>
+                <m:sSubPr>
+                  <m:ctrlPr>
+                    <w:rPr>
+                      <w:rFonts w:ascii="Cambria Math" w:hAnsi="Cambria Math"/>
+                      <w:i/>
+                    </w:rPr>
+                  </m:ctrlPr>
+                </m:sSubPr>
+                <m:e>
+                  <m:r>
+                    <w:rPr>
+                      <w:rFonts w:ascii="Cambria Math" w:hAnsi="Cambria Math"/>
+                    </w:rPr>
+                    <m:t>f</m:t>
+                  </m:r>
+                </m:e>
+                <m:sub>
+                  <m:r>
+                    <w:rPr>
+                      <w:rFonts w:ascii="Cambria Math" w:hAnsi="Cambria Math"/>
+                    </w:rPr>
+                    <m:t>u</m:t>
+                  </m:r>
+                </m:sub>
+              </m:sSub>
+            </m:num>
+            <m:den>
+              <m:r>
+                <w:rPr>
+                  <w:rFonts w:ascii="Cambria Math" w:hAnsi="Cambria Math"/>
+                </w:rPr>
+                <m:t>n</m:t>
+              </m:r>
+            </m:den>
+          </m:f>
+          <m:r>
+            <w:rPr>
+              <w:rFonts w:ascii="Cambria Math" w:hAnsi="Cambria Math"/>
+            </w:rPr>
+            <m:t>≤</m:t>
+          </m:r>
+          <m:sSub>
+            <m:sSubPr>
+              <m:ctrlPr>
+                <w:rPr>
+                  <w:rFonts w:ascii="Cambria Math" w:hAnsi="Cambria Math"/>
+                  <w:i/>
+                </w:rPr>
+              </m:ctrlPr>
+            </m:sSubPr>
+            <m:e>
+              <m:r>
+                <w:rPr>
+                  <w:rFonts w:ascii="Cambria Math" w:hAnsi="Cambria Math"/>
+                </w:rPr>
+                <m:t>f</m:t>
+              </m:r>
+            </m:e>
+            <m:sub>
+              <m:r>
+                <w:rPr>
+                  <w:rFonts w:ascii="Cambria Math" w:hAnsi="Cambria Math"/>
+                </w:rPr>
+                <m:t>s</m:t>
+              </m:r>
+            </m:sub>
+          </m:sSub>
+          <m:r>
+            <w:rPr>
+              <w:rFonts w:ascii="Cambria Math" w:hAnsi="Cambria Math"/>
+            </w:rPr>
+            <m:t>≤</m:t>
+          </m:r>
+          <m:f>
+            <m:fPr>
+              <m:ctrlPr>
+                <w:rPr>
+                  <w:rFonts w:ascii="Cambria Math" w:hAnsi="Cambria Math"/>
+                  <w:i/>
+                </w:rPr>
+              </m:ctrlPr>
+            </m:fPr>
+            <m:num>
+              <m:r>
+                <w:rPr>
+                  <w:rFonts w:ascii="Cambria Math" w:hAnsi="Cambria Math"/>
+                </w:rPr>
+                <m:t>2*</m:t>
+              </m:r>
+              <m:sSub>
+                <m:sSubPr>
+                  <m:ctrlPr>
+                    <w:rPr>
+                      <w:rFonts w:ascii="Cambria Math" w:hAnsi="Cambria Math"/>
+                      <w:i/>
+                    </w:rPr>
+                  </m:ctrlPr>
+                </m:sSubPr>
+                <m:e>
+                  <m:r>
+                    <w:rPr>
+                      <w:rFonts w:ascii="Cambria Math" w:hAnsi="Cambria Math"/>
+                    </w:rPr>
+                    <m:t>f</m:t>
+                  </m:r>
+                </m:e>
+                <m:sub>
+                  <m:r>
+                    <w:rPr>
+                      <w:rFonts w:ascii="Cambria Math" w:hAnsi="Cambria Math"/>
+                    </w:rPr>
+                    <m:t>l</m:t>
+                  </m:r>
+                </m:sub>
+              </m:sSub>
+            </m:num>
+            <m:den>
+              <m:r>
+                <w:rPr>
+                  <w:rFonts w:ascii="Cambria Math" w:hAnsi="Cambria Math"/>
+                </w:rPr>
+                <m:t>n</m:t>
+              </m:r>
+              <m:r>
+                <w:rPr>
+                  <w:rFonts w:ascii="Cambria Math" w:hAnsi="Cambria Math"/>
+                </w:rPr>
+                <m:t>-1</m:t>
+              </m:r>
+            </m:den>
+          </m:f>
+        </m:oMath>
+      </m:oMathPara>
+    </w:p>
+    <w:p>
+      <w:pPr>
+        <w:rPr>
+          <w:rFonts w:eastAsiaTheme="minorEastAsia"/>
+        </w:rPr>
+      </w:pPr>
+      <w:r>
+        <w:t xml:space="preserve">Where </w:t>
+      </w:r>
+      <m:oMath>
+        <m:sSub>
+          <m:sSubPr>
+            <m:ctrlPr>
+              <w:rPr>
+                <w:rFonts w:ascii="Cambria Math" w:hAnsi="Cambria Math"/>
+                <w:i/>
+              </w:rPr>
+            </m:ctrlPr>
+          </m:sSubPr>
+          <m:e>
+            <m:r>
+              <w:rPr>
+                <w:rFonts w:ascii="Cambria Math" w:hAnsi="Cambria Math"/>
+              </w:rPr>
+              <m:t>f</m:t>
+            </m:r>
+          </m:e>
+          <m:sub>
+            <m:r>
+              <w:rPr>
+                <w:rFonts w:ascii="Cambria Math" w:hAnsi="Cambria Math"/>
+              </w:rPr>
+              <m:t>u</m:t>
+            </m:r>
+          </m:sub>
+        </m:sSub>
+      </m:oMath>
+      <w:r>
+        <w:rPr>
+          <w:rFonts w:eastAsiaTheme="minorEastAsia"/>
+        </w:rPr>
+        <w:t xml:space="preserve"> is the upper frequency and </w:t>
+      </w:r>
+      <m:oMath>
+        <m:sSub>
+          <m:sSubPr>
+            <m:ctrlPr>
+              <w:rPr>
+                <w:rFonts w:ascii="Cambria Math" w:hAnsi="Cambria Math"/>
+                <w:i/>
+              </w:rPr>
+            </m:ctrlPr>
+          </m:sSubPr>
+          <m:e>
+            <m:r>
+              <w:rPr>
+                <w:rFonts w:ascii="Cambria Math" w:hAnsi="Cambria Math"/>
+              </w:rPr>
+              <m:t>f</m:t>
+            </m:r>
+          </m:e>
+          <m:sub>
+            <m:r>
+              <w:rPr>
+                <w:rFonts w:ascii="Cambria Math" w:hAnsi="Cambria Math"/>
+              </w:rPr>
+              <m:t>l</m:t>
+            </m:r>
+          </m:sub>
+        </m:sSub>
+      </m:oMath>
+      <w:r>
+        <w:rPr>
+          <w:rFonts w:eastAsiaTheme="minorEastAsia"/>
+        </w:rPr>
+        <w:t xml:space="preserve"> is the lower frequency of the frequency band used by the bandpass signal and </w:t>
+      </w:r>
+      <m:oMath>
+        <m:r>
+          <w:rPr>
+            <w:rFonts w:ascii="Cambria Math" w:hAnsi="Cambria Math"/>
+          </w:rPr>
+          <m:t>n</m:t>
+        </m:r>
+      </m:oMath>
+      <w:r>
+        <w:rPr>
+          <w:rFonts w:eastAsiaTheme="minorEastAsia"/>
+        </w:rPr>
+        <w:t xml:space="preserve"> is a positive integer. Since the signal is an IF-signal at a carrier frequency of 20 (</w:t>
+      </w:r>
+      <w:r>
+        <w:rPr>
+          <w:rFonts w:eastAsiaTheme="minorEastAsia" w:cstheme="minorHAnsi"/>
+        </w:rPr>
+        <w:t xml:space="preserve">± </w:t>
+      </w:r>
+      <w:r>
+        <w:rPr>
+          <w:rFonts w:eastAsiaTheme="minorEastAsia"/>
+        </w:rPr>
+        <w:t>0.5) kHz and the signal has a bandwidth of 100 Hz, the upper frequency will be 20600 Hz and the lower frequency will be 19400 Hz.</w:t>
+      </w:r>
+    </w:p>
+    <w:p>
+      <w:pPr>
+        <w:rPr>
+          <w:rFonts w:eastAsiaTheme="minorEastAsia"/>
+        </w:rPr>
+      </w:pPr>
+      <w:r>
+        <w:rPr>
+          <w:rFonts w:eastAsiaTheme="minorEastAsia"/>
+        </w:rPr>
+        <w:lastRenderedPageBreak/>
+        <w:t xml:space="preserve"> </w:t>
+      </w:r>
+      <w:r>
+        <w:rPr>
+          <w:noProof/>
+        </w:rPr>
+        <w:drawing>
+          <wp:inline distT="0" distB="0" distL="0" distR="0" wp14:anchorId="5B6D06A5" wp14:editId="7868D6A2">
+            <wp:extent cx="5534025" cy="4150520"/>
+            <wp:effectExtent l="0" t="0" r="0" b="2540"/>
+            <wp:docPr id="1" name="Afbeelding 1"/>
+            <wp:cNvGraphicFramePr>
+              <a:graphicFrameLocks xmlns:a="http://schemas.openxmlformats.org/drawingml/2006/main" noChangeAspect="1"/>
+            </wp:cNvGraphicFramePr>
+            <a:graphic xmlns:a="http://schemas.openxmlformats.org/drawingml/2006/main">
+              <a:graphicData uri="http://schemas.openxmlformats.org/drawingml/2006/picture">
+                <pic:pic xmlns:pic="http://schemas.openxmlformats.org/drawingml/2006/picture">
+                  <pic:nvPicPr>
+                    <pic:cNvPr id="0" name="Picture 1"/>
+                    <pic:cNvPicPr>
+                      <a:picLocks noChangeAspect="1" noChangeArrowheads="1"/>
+                    </pic:cNvPicPr>
+                  </pic:nvPicPr>
+                  <pic:blipFill>
+                    <a:blip r:embed="rId5">
+                      <a:extLst>
+                        <a:ext uri="{28A0092B-C50C-407E-A947-70E740481C1C}">
+                          <a14:useLocalDpi xmlns:a14="http://schemas.microsoft.com/office/drawing/2010/main" val="0"/>
+                        </a:ext>
+                      </a:extLst>
+                    </a:blip>
+                    <a:srcRect/>
+                    <a:stretch>
+                      <a:fillRect/>
+                    </a:stretch>
+                  </pic:blipFill>
+                  <pic:spPr bwMode="auto">
+                    <a:xfrm>
+                      <a:off x="0" y="0"/>
+                      <a:ext cx="5550526" cy="4162895"/>
+                    </a:xfrm>
+                    <a:prstGeom prst="rect">
+                      <a:avLst/>
+                    </a:prstGeom>
+                    <a:noFill/>
+                    <a:ln>
+                      <a:noFill/>
+                    </a:ln>
+                  </pic:spPr>
+                </pic:pic>
+              </a:graphicData>
+            </a:graphic>
+          </wp:inline>
+        </w:drawing>
+      </w:r>
+    </w:p>
+    <w:p>
+      <w:r>
+        <w:rPr>
+          <w:rFonts w:eastAsiaTheme="minorEastAsia"/>
+        </w:rPr>
+        <w:t xml:space="preserve">The figure shows that the possible values for n are </w:t>
+      </w:r>
+      <m:oMath>
+        <m:r>
+          <w:rPr>
+            <w:rFonts w:ascii="Cambria Math" w:eastAsiaTheme="minorEastAsia" w:hAnsi="Cambria Math"/>
+          </w:rPr>
+          <m:t>1≤n≤</m:t>
+        </m:r>
+        <m:f>
+          <m:fPr>
+            <m:ctrlPr>
+              <w:rPr>
+                <w:rFonts w:ascii="Cambria Math" w:eastAsiaTheme="minorEastAsia" w:hAnsi="Cambria Math"/>
+                <w:i/>
+              </w:rPr>
+            </m:ctrlPr>
+          </m:fPr>
+          <m:num>
+            <m:sSub>
+              <m:sSubPr>
+                <m:ctrlPr>
+                  <w:rPr>
+                    <w:rFonts w:ascii="Cambria Math" w:hAnsi="Cambria Math"/>
+                    <w:i/>
+                  </w:rPr>
+                </m:ctrlPr>
+              </m:sSubPr>
+              <m:e>
+                <m:r>
+                  <w:rPr>
+                    <w:rFonts w:ascii="Cambria Math" w:hAnsi="Cambria Math"/>
+                  </w:rPr>
+                  <m:t>f</m:t>
+                </m:r>
+              </m:e>
+              <m:sub>
+                <m:r>
+                  <w:rPr>
+                    <w:rFonts w:ascii="Cambria Math" w:hAnsi="Cambria Math"/>
+                  </w:rPr>
+                  <m:t>u</m:t>
+                </m:r>
+              </m:sub>
+            </m:sSub>
+          </m:num>
+          <m:den>
+            <m:sSub>
+              <m:sSubPr>
+                <m:ctrlPr>
+                  <w:rPr>
+                    <w:rFonts w:ascii="Cambria Math" w:hAnsi="Cambria Math"/>
+                    <w:i/>
+                  </w:rPr>
+                </m:ctrlPr>
+              </m:sSubPr>
+              <m:e>
+                <m:r>
+                  <w:rPr>
+                    <w:rFonts w:ascii="Cambria Math" w:hAnsi="Cambria Math"/>
+                  </w:rPr>
+                  <m:t>f</m:t>
+                </m:r>
+              </m:e>
+              <m:sub>
+                <m:r>
+                  <w:rPr>
+                    <w:rFonts w:ascii="Cambria Math" w:hAnsi="Cambria Math"/>
+                  </w:rPr>
+                  <m:t>u</m:t>
+                </m:r>
+              </m:sub>
+            </m:sSub>
+            <m:r>
+              <w:rPr>
+                <w:rFonts w:ascii="Cambria Math" w:hAnsi="Cambria Math"/>
+              </w:rPr>
+              <m:t>-</m:t>
+            </m:r>
+            <m:sSub>
+              <m:sSubPr>
+                <m:ctrlPr>
+                  <w:rPr>
+                    <w:rFonts w:ascii="Cambria Math" w:hAnsi="Cambria Math"/>
+                    <w:i/>
+                  </w:rPr>
+                </m:ctrlPr>
+              </m:sSubPr>
+              <m:e>
+                <m:r>
+                  <w:rPr>
+                    <w:rFonts w:ascii="Cambria Math" w:hAnsi="Cambria Math"/>
+                  </w:rPr>
+                  <m:t>f</m:t>
+                </m:r>
+              </m:e>
+              <m:sub>
+                <m:r>
+                  <w:rPr>
+                    <w:rFonts w:ascii="Cambria Math" w:hAnsi="Cambria Math"/>
+                  </w:rPr>
+                  <m:t>l</m:t>
+                </m:r>
+              </m:sub>
+            </m:sSub>
+          </m:den>
+        </m:f>
+        <m:r>
+          <w:rPr>
+            <w:rFonts w:ascii="Cambria Math" w:eastAsiaTheme="minorEastAsia" w:hAnsi="Cambria Math"/>
+          </w:rPr>
+          <m:t>=</m:t>
+        </m:r>
+        <m:f>
+          <m:fPr>
+            <m:ctrlPr>
+              <w:rPr>
+                <w:rFonts w:ascii="Cambria Math" w:eastAsiaTheme="minorEastAsia" w:hAnsi="Cambria Math"/>
+                <w:i/>
+              </w:rPr>
+            </m:ctrlPr>
+          </m:fPr>
+          <m:num>
+            <m:r>
+              <w:rPr>
+                <w:rFonts w:ascii="Cambria Math" w:eastAsiaTheme="minorEastAsia" w:hAnsi="Cambria Math"/>
+              </w:rPr>
+              <m:t>103</m:t>
+            </m:r>
+          </m:num>
+          <m:den>
+            <m:r>
+              <w:rPr>
+                <w:rFonts w:ascii="Cambria Math" w:eastAsiaTheme="minorEastAsia" w:hAnsi="Cambria Math"/>
+              </w:rPr>
+              <m:t>6</m:t>
+            </m:r>
+          </m:den>
+        </m:f>
+        <m:r>
+          <w:rPr>
+            <w:rFonts w:ascii="Cambria Math" w:eastAsiaTheme="minorEastAsia" w:hAnsi="Cambria Math"/>
+          </w:rPr>
+          <m:t>≈17.167</m:t>
+        </m:r>
+      </m:oMath>
+      <w:r>
+        <w:rPr>
+          <w:rFonts w:eastAsiaTheme="minorEastAsia"/>
+        </w:rPr>
+        <w:t xml:space="preserve">. The sampling frequency will therefore have to be higher than at least 2,4 kHz. </w:t>
+      </w:r>
+      <w:bookmarkStart w:id="0" w:name="_GoBack"/>
+      <w:bookmarkEnd w:id="0"/>
+    </w:p>
     <w:sectPr>
       <w:pgSz w:w="11906" w:h="16838"/>
       <w:pgMar w:top="1417" w:right="1417" w:bottom="1417" w:left="1417" w:header="708" w:footer="708" w:gutter="0"/>
@@ -674,6 +1183,16 @@
       <w:lang w:val="en-US"/>
     </w:rPr>
   </w:style>
+  <w:style w:type="character" w:styleId="Tekstvantijdelijkeaanduiding">
+    <w:name w:val="Placeholder Text"/>
+    <w:basedOn w:val="Standaardalinea-lettertype"/>
+    <w:uiPriority w:val="99"/>
+    <w:semiHidden/>
+    <w:rsid w:val="00A674E1"/>
+    <w:rPr>
+      <w:color w:val="808080"/>
+    </w:rPr>
+  </w:style>
 </w:styles>
 </file>
 
@@ -936,4 +1455,16 @@
     </a:ext>
   </a:extLst>
 </a:theme>
+</file>
+
+<file path=customXml/item1.xml><?xml version="1.0" encoding="utf-8"?>
+<b:Sources xmlns:b="http://schemas.openxmlformats.org/officeDocument/2006/bibliography" xmlns="http://schemas.openxmlformats.org/officeDocument/2006/bibliography" SelectedStyle="\APASixthEditionOfficeOnline.xsl" StyleName="APA" Version="6"/>
+</file>
+
+<file path=customXml/itemProps1.xml><?xml version="1.0" encoding="utf-8"?>
+<ds:datastoreItem xmlns:ds="http://schemas.openxmlformats.org/officeDocument/2006/customXml" ds:itemID="{8B7742DE-EFB6-4AC3-AED0-40179F96ADFA}">
+  <ds:schemaRefs>
+    <ds:schemaRef ds:uri="http://schemas.openxmlformats.org/officeDocument/2006/bibliography"/>
+  </ds:schemaRefs>
+</ds:datastoreItem>
 </file>
</xml_diff>

<commit_message>
small update analog design document
</commit_message>
<xml_diff>
--- a/Analog_design_document.docx
+++ b/Analog_design_document.docx
@@ -105,7 +105,10 @@
         <w:t>: 1 – 100mV</w:t>
       </w:r>
       <w:r>
-        <w:t xml:space="preserve"> (Amplitude)</w:t>
+        <w:t xml:space="preserve"> (Amplitude</w:t>
+      </w:r>
+      <w:r>
+        <w:t>)</w:t>
       </w:r>
     </w:p>
     <w:p>
@@ -118,19 +121,7 @@
     </w:p>
     <w:p>
       <w:r>
-        <w:t xml:space="preserve">By looking at the most significant bit of the samples after the ADC, </w:t>
-      </w:r>
-      <w:r>
-        <w:t>clipping</w:t>
-      </w:r>
-      <w:r>
-        <w:t xml:space="preserve"> or inefficient use of the dynamic range</w:t>
-      </w:r>
-      <w:r>
-        <w:t xml:space="preserve"> </w:t>
-      </w:r>
-      <w:r>
-        <w:t xml:space="preserve">can be detected. A few successive samples can indicate clipping (all 1’s) or unused bits (all 0’s). </w:t>
+        <w:t xml:space="preserve">By looking at the most significant bit of the samples after the ADC, clipping or inefficient use of the dynamic range can be detected. A few successive samples can indicate clipping (all 1’s) or unused bits (all 0’s). </w:t>
       </w:r>
       <w:r>
         <w:t>With digital circuitry a system of parallel resistors can be switched on and off to convert the amplitude of the input signal ranging from 1 mV up to 100 mV to a consistent value.</w:t>
@@ -293,13 +284,7 @@
                 <w:rPr>
                   <w:rFonts w:ascii="Cambria Math" w:hAnsi="Cambria Math"/>
                 </w:rPr>
-                <m:t>n</m:t>
-              </m:r>
-              <m:r>
-                <w:rPr>
-                  <w:rFonts w:ascii="Cambria Math" w:hAnsi="Cambria Math"/>
-                </w:rPr>
-                <m:t>-1</m:t>
+                <m:t>n-1</m:t>
               </m:r>
             </m:den>
           </m:f>
@@ -478,6 +463,11 @@
       </w:r>
     </w:p>
     <w:p>
+      <w:pPr>
+        <w:rPr>
+          <w:rFonts w:eastAsiaTheme="minorEastAsia"/>
+        </w:rPr>
+      </w:pPr>
       <w:r>
         <w:rPr>
           <w:rFonts w:eastAsiaTheme="minorEastAsia"/>
@@ -634,8 +624,116 @@
         </w:rPr>
         <w:t xml:space="preserve">. The sampling frequency will therefore have to be higher than at least 2,4 kHz. </w:t>
       </w:r>
+      <w:r>
+        <w:rPr>
+          <w:rFonts w:eastAsiaTheme="minorEastAsia"/>
+        </w:rPr>
+        <w:t xml:space="preserve">Actually, the minimum sampling rate will be a little higher than 2.4 kHz, because </w:t>
+      </w:r>
+      <m:oMath>
+        <m:f>
+          <m:fPr>
+            <m:ctrlPr>
+              <w:rPr>
+                <w:rFonts w:ascii="Cambria Math" w:eastAsiaTheme="minorEastAsia" w:hAnsi="Cambria Math"/>
+                <w:i/>
+              </w:rPr>
+            </m:ctrlPr>
+          </m:fPr>
+          <m:num>
+            <m:r>
+              <w:rPr>
+                <w:rFonts w:ascii="Cambria Math" w:eastAsiaTheme="minorEastAsia" w:hAnsi="Cambria Math"/>
+              </w:rPr>
+              <m:t>103</m:t>
+            </m:r>
+          </m:num>
+          <m:den>
+            <m:r>
+              <w:rPr>
+                <w:rFonts w:ascii="Cambria Math" w:eastAsiaTheme="minorEastAsia" w:hAnsi="Cambria Math"/>
+              </w:rPr>
+              <m:t>6</m:t>
+            </m:r>
+          </m:den>
+        </m:f>
+      </m:oMath>
+      <w:r>
+        <w:rPr>
+          <w:rFonts w:eastAsiaTheme="minorEastAsia"/>
+        </w:rPr>
+        <w:t xml:space="preserve"> is floored to the first integer value 17. The proposed ADC will have a sampling rate of 2.5 kHz. </w:t>
+      </w:r>
+      <w:r>
+        <w:rPr>
+          <w:rFonts w:eastAsiaTheme="minorEastAsia"/>
+        </w:rPr>
+        <w:br/>
+      </w:r>
       <w:bookmarkStart w:id="0" w:name="_GoBack"/>
       <w:bookmarkEnd w:id="0"/>
+      <m:oMathPara>
+        <m:oMath>
+          <m:sSub>
+            <m:sSubPr>
+              <m:ctrlPr>
+                <w:rPr>
+                  <w:rFonts w:ascii="Cambria Math" w:eastAsiaTheme="minorEastAsia" w:hAnsi="Cambria Math"/>
+                  <w:i/>
+                </w:rPr>
+              </m:ctrlPr>
+            </m:sSubPr>
+            <m:e>
+              <m:r>
+                <w:rPr>
+                  <w:rFonts w:ascii="Cambria Math" w:eastAsiaTheme="minorEastAsia" w:hAnsi="Cambria Math"/>
+                </w:rPr>
+                <m:t>SQNR</m:t>
+              </m:r>
+            </m:e>
+            <m:sub>
+              <m:r>
+                <w:rPr>
+                  <w:rFonts w:ascii="Cambria Math" w:eastAsiaTheme="minorEastAsia" w:hAnsi="Cambria Math"/>
+                </w:rPr>
+                <m:t>max</m:t>
+              </m:r>
+            </m:sub>
+          </m:sSub>
+          <m:r>
+            <w:rPr>
+              <w:rFonts w:ascii="Cambria Math" w:eastAsiaTheme="minorEastAsia" w:hAnsi="Cambria Math"/>
+            </w:rPr>
+            <m:t xml:space="preserve">=6.02*n+1.76 </m:t>
+          </m:r>
+          <m:d>
+            <m:dPr>
+              <m:begChr m:val="["/>
+              <m:endChr m:val="]"/>
+              <m:ctrlPr>
+                <w:rPr>
+                  <w:rFonts w:ascii="Cambria Math" w:eastAsiaTheme="minorEastAsia" w:hAnsi="Cambria Math"/>
+                  <w:i/>
+                </w:rPr>
+              </m:ctrlPr>
+            </m:dPr>
+            <m:e>
+              <m:r>
+                <w:rPr>
+                  <w:rFonts w:ascii="Cambria Math" w:eastAsiaTheme="minorEastAsia" w:hAnsi="Cambria Math"/>
+                </w:rPr>
+                <m:t>dB</m:t>
+              </m:r>
+            </m:e>
+          </m:d>
+          <m:r>
+            <w:rPr>
+              <w:rFonts w:ascii="Cambria Math" w:eastAsiaTheme="minorEastAsia" w:hAnsi="Cambria Math"/>
+            </w:rPr>
+            <m:t xml:space="preserve">= </m:t>
+          </m:r>
+        </m:oMath>
+      </m:oMathPara>
     </w:p>
     <w:sectPr>
       <w:pgSz w:w="11906" w:h="16838"/>
@@ -1462,7 +1560,7 @@
 </file>
 
 <file path=customXml/itemProps1.xml><?xml version="1.0" encoding="utf-8"?>
-<ds:datastoreItem xmlns:ds="http://schemas.openxmlformats.org/officeDocument/2006/customXml" ds:itemID="{8B7742DE-EFB6-4AC3-AED0-40179F96ADFA}">
+<ds:datastoreItem xmlns:ds="http://schemas.openxmlformats.org/officeDocument/2006/customXml" ds:itemID="{0CF70188-C1AF-4A85-9646-07E4E5AA8829}">
   <ds:schemaRefs>
     <ds:schemaRef ds:uri="http://schemas.openxmlformats.org/officeDocument/2006/bibliography"/>
   </ds:schemaRefs>

</xml_diff>

<commit_message>
Anolog design document finished for first presentation, still work in progress
</commit_message>
<xml_diff>
--- a/Analog_design_document.docx
+++ b/Analog_design_document.docx
@@ -9,14 +9,12 @@
           <w:lang w:val="nl-BE"/>
         </w:rPr>
       </w:pPr>
-      <w:proofErr w:type="spellStart"/>
       <w:r>
         <w:rPr>
           <w:lang w:val="nl-BE"/>
         </w:rPr>
         <w:t>Analog</w:t>
       </w:r>
-      <w:proofErr w:type="spellEnd"/>
       <w:r>
         <w:rPr>
           <w:lang w:val="nl-BE"/>
@@ -110,6 +108,17 @@
       <w:r>
         <w:t>)</w:t>
       </w:r>
+      <w:r>
+        <w:br/>
+        <w:t xml:space="preserve">Topology: </w:t>
+      </w:r>
+      <w:r>
+        <w:t>cascoded OTA (telescopic OTA, symmetrical OTA, combination, with gain-boosting)</w:t>
+      </w:r>
+      <w:r>
+        <w:br/>
+        <w:t>=&gt; multistage for the required gain</w:t>
+      </w:r>
     </w:p>
     <w:p>
       <w:pPr>
@@ -132,7 +141,10 @@
         <w:pStyle w:val="Kop1"/>
       </w:pPr>
       <w:r>
-        <w:t>Analog-to-digital converter</w:t>
+        <w:t>Analog-to-digital converte</w:t>
+      </w:r>
+      <w:r>
+        <w:t>r</w:t>
       </w:r>
     </w:p>
     <w:p>
@@ -140,7 +152,34 @@
         <w:t>The proposed Analog-to-Digital converter (ADC) is a 3-bit Flash ADC</w:t>
       </w:r>
       <w:r>
-        <w:t xml:space="preserve">. The sample rate for a bandpass signal can be lower than the Nyquist rate while reconstruction of the signal is still possible. The condition the sample rate needs to satisfy is: </w:t>
+        <w:t xml:space="preserve">. </w:t>
+      </w:r>
+      <w:r>
+        <w:t>This ADC is easy to implement, but will be power hungry. If we want to make the circuit less power hungry</w:t>
+      </w:r>
+      <w:r>
+        <w:t>,</w:t>
+      </w:r>
+      <w:r>
+        <w:t xml:space="preserve"> we should switch over to </w:t>
+      </w:r>
+      <w:r>
+        <w:t>a SAR implementation for example.</w:t>
+      </w:r>
+      <w:bookmarkStart w:id="0" w:name="_GoBack"/>
+      <w:bookmarkEnd w:id="0"/>
+    </w:p>
+    <w:p>
+      <w:pPr>
+        <w:pStyle w:val="Kop2"/>
+      </w:pPr>
+      <w:r>
+        <w:t>Time sampling</w:t>
+      </w:r>
+    </w:p>
+    <w:p>
+      <w:r>
+        <w:t xml:space="preserve">The sample rate for a bandpass signal can be lower than the Nyquist rate while reconstruction of the signal is still possible. The condition the sample rate needs to satisfy is: </w:t>
       </w:r>
     </w:p>
     <w:p>
@@ -662,78 +701,360 @@
         <w:rPr>
           <w:rFonts w:eastAsiaTheme="minorEastAsia"/>
         </w:rPr>
-        <w:t xml:space="preserve"> is floored to the first integer value 17. The proposed ADC will have a sampling rate of 2.5 kHz. </w:t>
-      </w:r>
-      <w:r>
-        <w:rPr>
-          <w:rFonts w:eastAsiaTheme="minorEastAsia"/>
-        </w:rPr>
-        <w:br/>
-      </w:r>
-      <w:bookmarkStart w:id="0" w:name="_GoBack"/>
-      <w:bookmarkEnd w:id="0"/>
-      <m:oMathPara>
-        <m:oMath>
-          <m:sSub>
-            <m:sSubPr>
-              <m:ctrlPr>
-                <w:rPr>
-                  <w:rFonts w:ascii="Cambria Math" w:eastAsiaTheme="minorEastAsia" w:hAnsi="Cambria Math"/>
-                  <w:i/>
-                </w:rPr>
-              </m:ctrlPr>
-            </m:sSubPr>
-            <m:e>
-              <m:r>
-                <w:rPr>
-                  <w:rFonts w:ascii="Cambria Math" w:eastAsiaTheme="minorEastAsia" w:hAnsi="Cambria Math"/>
-                </w:rPr>
-                <m:t>SQNR</m:t>
-              </m:r>
-            </m:e>
-            <m:sub>
-              <m:r>
-                <w:rPr>
-                  <w:rFonts w:ascii="Cambria Math" w:eastAsiaTheme="minorEastAsia" w:hAnsi="Cambria Math"/>
-                </w:rPr>
-                <m:t>max</m:t>
-              </m:r>
-            </m:sub>
-          </m:sSub>
-          <m:r>
-            <w:rPr>
-              <w:rFonts w:ascii="Cambria Math" w:eastAsiaTheme="minorEastAsia" w:hAnsi="Cambria Math"/>
-            </w:rPr>
-            <m:t xml:space="preserve">=6.02*n+1.76 </m:t>
-          </m:r>
-          <m:d>
-            <m:dPr>
-              <m:begChr m:val="["/>
-              <m:endChr m:val="]"/>
-              <m:ctrlPr>
-                <w:rPr>
-                  <w:rFonts w:ascii="Cambria Math" w:eastAsiaTheme="minorEastAsia" w:hAnsi="Cambria Math"/>
-                  <w:i/>
-                </w:rPr>
-              </m:ctrlPr>
-            </m:dPr>
-            <m:e>
-              <m:r>
-                <w:rPr>
-                  <w:rFonts w:ascii="Cambria Math" w:eastAsiaTheme="minorEastAsia" w:hAnsi="Cambria Math"/>
-                </w:rPr>
-                <m:t>dB</m:t>
-              </m:r>
-            </m:e>
-          </m:d>
-          <m:r>
-            <w:rPr>
-              <w:rFonts w:ascii="Cambria Math" w:eastAsiaTheme="minorEastAsia" w:hAnsi="Cambria Math"/>
-            </w:rPr>
-            <m:t xml:space="preserve">= </m:t>
-          </m:r>
-        </m:oMath>
-      </m:oMathPara>
+        <w:t xml:space="preserve"> is floored to the first integer value 17. The proposed ADC will have a sampling rate of </w:t>
+      </w:r>
+      <w:r>
+        <w:rPr>
+          <w:rFonts w:eastAsiaTheme="minorEastAsia"/>
+        </w:rPr>
+        <w:t>3</w:t>
+      </w:r>
+      <w:r>
+        <w:rPr>
+          <w:rFonts w:eastAsiaTheme="minorEastAsia"/>
+        </w:rPr>
+        <w:t xml:space="preserve"> kHz. </w:t>
+      </w:r>
+    </w:p>
+    <w:p>
+      <w:pPr>
+        <w:rPr>
+          <w:rFonts w:eastAsiaTheme="minorEastAsia"/>
+        </w:rPr>
+      </w:pPr>
+      <w:r>
+        <w:rPr>
+          <w:rFonts w:eastAsiaTheme="minorEastAsia"/>
+        </w:rPr>
+        <w:t>Time sampling will be done using a MOS Track &amp; Hold implementation</w:t>
+      </w:r>
+      <w:r>
+        <w:rPr>
+          <w:rFonts w:eastAsiaTheme="minorEastAsia"/>
+        </w:rPr>
+        <w:t xml:space="preserve"> seen in the figure below:</w:t>
+      </w:r>
+    </w:p>
+    <w:p>
+      <w:pPr>
+        <w:rPr>
+          <w:rFonts w:eastAsiaTheme="minorEastAsia"/>
+        </w:rPr>
+      </w:pPr>
+      <w:r>
+        <w:rPr>
+          <w:noProof/>
+        </w:rPr>
+        <w:drawing>
+          <wp:inline distT="0" distB="0" distL="0" distR="0" wp14:anchorId="6BC8780C" wp14:editId="5651E690">
+            <wp:extent cx="1931158" cy="5422021"/>
+            <wp:effectExtent l="7303" t="0" r="317" b="318"/>
+            <wp:docPr id="2" name="Afbeelding 2"/>
+            <wp:cNvGraphicFramePr>
+              <a:graphicFrameLocks xmlns:a="http://schemas.openxmlformats.org/drawingml/2006/main" noChangeAspect="1"/>
+            </wp:cNvGraphicFramePr>
+            <a:graphic xmlns:a="http://schemas.openxmlformats.org/drawingml/2006/main">
+              <a:graphicData uri="http://schemas.openxmlformats.org/drawingml/2006/picture">
+                <pic:pic xmlns:pic="http://schemas.openxmlformats.org/drawingml/2006/picture">
+                  <pic:nvPicPr>
+                    <pic:cNvPr id="0" name="Picture 1"/>
+                    <pic:cNvPicPr>
+                      <a:picLocks noChangeAspect="1" noChangeArrowheads="1"/>
+                    </pic:cNvPicPr>
+                  </pic:nvPicPr>
+                  <pic:blipFill rotWithShape="1">
+                    <a:blip r:embed="rId6">
+                      <a:extLst>
+                        <a:ext uri="{28A0092B-C50C-407E-A947-70E740481C1C}">
+                          <a14:useLocalDpi xmlns:a14="http://schemas.microsoft.com/office/drawing/2010/main" val="0"/>
+                        </a:ext>
+                      </a:extLst>
+                    </a:blip>
+                    <a:srcRect l="34707" t="9536" r="26664" b="29460"/>
+                    <a:stretch/>
+                  </pic:blipFill>
+                  <pic:spPr bwMode="auto">
+                    <a:xfrm rot="16200000">
+                      <a:off x="0" y="0"/>
+                      <a:ext cx="1932147" cy="5424797"/>
+                    </a:xfrm>
+                    <a:prstGeom prst="rect">
+                      <a:avLst/>
+                    </a:prstGeom>
+                    <a:noFill/>
+                    <a:ln>
+                      <a:noFill/>
+                    </a:ln>
+                    <a:extLst>
+                      <a:ext uri="{53640926-AAD7-44D8-BBD7-CCE9431645EC}">
+                        <a14:shadowObscured xmlns:a14="http://schemas.microsoft.com/office/drawing/2010/main"/>
+                      </a:ext>
+                    </a:extLst>
+                  </pic:spPr>
+                </pic:pic>
+              </a:graphicData>
+            </a:graphic>
+          </wp:inline>
+        </w:drawing>
+      </w:r>
+    </w:p>
+    <w:p>
+      <w:pPr>
+        <w:rPr>
+          <w:rFonts w:eastAsiaTheme="minorEastAsia"/>
+        </w:rPr>
+      </w:pPr>
+      <w:r>
+        <w:rPr>
+          <w:rFonts w:eastAsiaTheme="minorEastAsia"/>
+        </w:rPr>
+        <w:t>The clock is implemented digitally and fed back to the T&amp;H circuit.</w:t>
+      </w:r>
+    </w:p>
+    <w:p>
+      <w:pPr>
+        <w:rPr>
+          <w:rFonts w:eastAsiaTheme="minorEastAsia"/>
+        </w:rPr>
+      </w:pPr>
+    </w:p>
+    <w:p>
+      <w:pPr>
+        <w:rPr>
+          <w:rFonts w:eastAsiaTheme="minorEastAsia"/>
+        </w:rPr>
+      </w:pPr>
+    </w:p>
+    <w:p>
+      <w:pPr>
+        <w:rPr>
+          <w:rFonts w:eastAsiaTheme="minorEastAsia"/>
+        </w:rPr>
+      </w:pPr>
+    </w:p>
+    <w:p>
+      <w:pPr>
+        <w:pStyle w:val="Kop2"/>
+        <w:rPr>
+          <w:rFonts w:eastAsiaTheme="minorEastAsia"/>
+        </w:rPr>
+      </w:pPr>
+      <w:r>
+        <w:rPr>
+          <w:rFonts w:eastAsiaTheme="minorEastAsia"/>
+        </w:rPr>
+        <w:lastRenderedPageBreak/>
+        <w:t>Amplitude quantisation</w:t>
+      </w:r>
+    </w:p>
+    <w:p>
+      <w:pPr>
+        <w:rPr>
+          <w:rFonts w:eastAsiaTheme="minorEastAsia"/>
+        </w:rPr>
+      </w:pPr>
+      <w:r>
+        <w:rPr>
+          <w:rFonts w:eastAsiaTheme="minorEastAsia"/>
+        </w:rPr>
+        <w:t>Technology supply voltage is 3.3 V. So for a rail-to-rail ADC the closed-loop amplification should be about 3300 in the worst case (1 mV input signal). Because the bandwidth of the signal should at least be 20.5 kHz, this is impossible to achieve</w:t>
+      </w:r>
+      <w:r>
+        <w:rPr>
+          <w:rFonts w:eastAsiaTheme="minorEastAsia"/>
+        </w:rPr>
+        <w:t xml:space="preserve"> with a single-stage amplifier</w:t>
+      </w:r>
+      <w:r>
+        <w:rPr>
+          <w:rFonts w:eastAsiaTheme="minorEastAsia"/>
+        </w:rPr>
+        <w:t xml:space="preserve">. </w:t>
+      </w:r>
+    </w:p>
+    <w:p>
+      <w:pPr>
+        <w:rPr>
+          <w:rFonts w:eastAsiaTheme="minorEastAsia"/>
+        </w:rPr>
+      </w:pPr>
+    </w:p>
+    <w:p>
+      <w:pPr>
+        <w:rPr>
+          <w:rFonts w:eastAsiaTheme="minorEastAsia"/>
+        </w:rPr>
+      </w:pPr>
+      <m:oMath>
+        <m:r>
+          <w:rPr>
+            <w:rFonts w:ascii="Cambria Math" w:eastAsiaTheme="minorEastAsia" w:hAnsi="Cambria Math"/>
+          </w:rPr>
+          <m:t>1 LSB=Full Scale Range/</m:t>
+        </m:r>
+        <m:sSup>
+          <m:sSupPr>
+            <m:ctrlPr>
+              <w:rPr>
+                <w:rFonts w:ascii="Cambria Math" w:eastAsiaTheme="minorEastAsia" w:hAnsi="Cambria Math"/>
+                <w:i/>
+              </w:rPr>
+            </m:ctrlPr>
+          </m:sSupPr>
+          <m:e>
+            <m:r>
+              <w:rPr>
+                <w:rFonts w:ascii="Cambria Math" w:eastAsiaTheme="minorEastAsia" w:hAnsi="Cambria Math"/>
+              </w:rPr>
+              <m:t>2</m:t>
+            </m:r>
+          </m:e>
+          <m:sup>
+            <m:r>
+              <w:rPr>
+                <w:rFonts w:ascii="Cambria Math" w:eastAsiaTheme="minorEastAsia" w:hAnsi="Cambria Math"/>
+              </w:rPr>
+              <m:t>n</m:t>
+            </m:r>
+          </m:sup>
+        </m:sSup>
+        <m:r>
+          <w:rPr>
+            <w:rFonts w:ascii="Cambria Math" w:eastAsiaTheme="minorEastAsia" w:hAnsi="Cambria Math"/>
+          </w:rPr>
+          <m:t xml:space="preserve"> =0.4125 V</m:t>
+        </m:r>
+      </m:oMath>
+      <w:r>
+        <w:rPr>
+          <w:rFonts w:eastAsiaTheme="minorEastAsia"/>
+        </w:rPr>
+        <w:t xml:space="preserve"> </w:t>
+      </w:r>
+      <w:r>
+        <w:rPr>
+          <w:rFonts w:eastAsiaTheme="minorEastAsia"/>
+        </w:rPr>
+        <w:tab/>
+      </w:r>
+      <w:r>
+        <w:rPr>
+          <w:rFonts w:eastAsiaTheme="minorEastAsia"/>
+        </w:rPr>
+        <w:tab/>
+      </w:r>
+      <w:r>
+        <w:rPr>
+          <w:rFonts w:eastAsiaTheme="minorEastAsia"/>
+        </w:rPr>
+        <w:tab/>
+        <w:t>for FSR = 3.3 V</w:t>
+      </w:r>
+    </w:p>
+    <w:p>
+      <w:pPr>
+        <w:rPr>
+          <w:rFonts w:eastAsiaTheme="minorEastAsia"/>
+        </w:rPr>
+      </w:pPr>
+      <m:oMath>
+        <m:sSub>
+          <m:sSubPr>
+            <m:ctrlPr>
+              <w:rPr>
+                <w:rFonts w:ascii="Cambria Math" w:eastAsiaTheme="minorEastAsia" w:hAnsi="Cambria Math"/>
+                <w:i/>
+              </w:rPr>
+            </m:ctrlPr>
+          </m:sSubPr>
+          <m:e>
+            <m:r>
+              <w:rPr>
+                <w:rFonts w:ascii="Cambria Math" w:eastAsiaTheme="minorEastAsia" w:hAnsi="Cambria Math"/>
+              </w:rPr>
+              <m:t>SQNR</m:t>
+            </m:r>
+          </m:e>
+          <m:sub>
+            <m:r>
+              <w:rPr>
+                <w:rFonts w:ascii="Cambria Math" w:eastAsiaTheme="minorEastAsia" w:hAnsi="Cambria Math"/>
+              </w:rPr>
+              <m:t>max</m:t>
+            </m:r>
+          </m:sub>
+        </m:sSub>
+        <m:r>
+          <w:rPr>
+            <w:rFonts w:ascii="Cambria Math" w:eastAsiaTheme="minorEastAsia" w:hAnsi="Cambria Math"/>
+          </w:rPr>
+          <m:t xml:space="preserve">=6.02*n+1.76 </m:t>
+        </m:r>
+        <m:d>
+          <m:dPr>
+            <m:begChr m:val="["/>
+            <m:endChr m:val="]"/>
+            <m:ctrlPr>
+              <w:rPr>
+                <w:rFonts w:ascii="Cambria Math" w:eastAsiaTheme="minorEastAsia" w:hAnsi="Cambria Math"/>
+                <w:i/>
+              </w:rPr>
+            </m:ctrlPr>
+          </m:dPr>
+          <m:e>
+            <m:r>
+              <w:rPr>
+                <w:rFonts w:ascii="Cambria Math" w:eastAsiaTheme="minorEastAsia" w:hAnsi="Cambria Math"/>
+              </w:rPr>
+              <m:t>dB</m:t>
+            </m:r>
+          </m:e>
+        </m:d>
+        <m:r>
+          <w:rPr>
+            <w:rFonts w:ascii="Cambria Math" w:eastAsiaTheme="minorEastAsia" w:hAnsi="Cambria Math"/>
+          </w:rPr>
+          <m:t>=</m:t>
+        </m:r>
+        <m:r>
+          <w:rPr>
+            <w:rFonts w:ascii="Cambria Math" w:eastAsiaTheme="minorEastAsia" w:hAnsi="Cambria Math"/>
+          </w:rPr>
+          <m:t>19.82 dB</m:t>
+        </m:r>
+        <m:r>
+          <w:rPr>
+            <w:rFonts w:ascii="Cambria Math" w:eastAsiaTheme="minorEastAsia" w:hAnsi="Cambria Math"/>
+          </w:rPr>
+          <m:t xml:space="preserve"> </m:t>
+        </m:r>
+      </m:oMath>
+      <w:r>
+        <w:rPr>
+          <w:rFonts w:eastAsiaTheme="minorEastAsia"/>
+        </w:rPr>
+        <w:t xml:space="preserve"> </w:t>
+      </w:r>
+      <w:r>
+        <w:rPr>
+          <w:rFonts w:eastAsiaTheme="minorEastAsia"/>
+        </w:rPr>
+        <w:tab/>
+      </w:r>
+      <w:r>
+        <w:rPr>
+          <w:rFonts w:eastAsiaTheme="minorEastAsia"/>
+        </w:rPr>
+        <w:tab/>
+        <w:t>for n = 3 bits</w:t>
+      </w:r>
+    </w:p>
+    <w:p>
+      <w:pPr>
+        <w:rPr>
+          <w:rFonts w:eastAsiaTheme="minorEastAsia"/>
+        </w:rPr>
+      </w:pPr>
     </w:p>
     <w:sectPr>
       <w:pgSz w:w="11906" w:h="16838"/>
@@ -1560,7 +1881,7 @@
 </file>
 
 <file path=customXml/itemProps1.xml><?xml version="1.0" encoding="utf-8"?>
-<ds:datastoreItem xmlns:ds="http://schemas.openxmlformats.org/officeDocument/2006/customXml" ds:itemID="{0CF70188-C1AF-4A85-9646-07E4E5AA8829}">
+<ds:datastoreItem xmlns:ds="http://schemas.openxmlformats.org/officeDocument/2006/customXml" ds:itemID="{4CA49C39-7B0D-486A-8BD0-EBE3196EF18A}">
   <ds:schemaRefs>
     <ds:schemaRef ds:uri="http://schemas.openxmlformats.org/officeDocument/2006/bibliography"/>
   </ds:schemaRefs>

</xml_diff>